<commit_message>
Close #21 and fix typo in cover letter
</commit_message>
<xml_diff>
--- a/Submission/Cover letter.docx
+++ b/Submission/Cover letter.docx
@@ -249,17 +249,36 @@
         <w:br/>
         <w:t xml:space="preserve">E-mail: </w:t>
       </w:r>
-      <w:hyperlink r:id="rId6" w:history="1">
-        <w:r>
-          <w:rPr>
-            <w:rStyle w:val="Hyperlink"/>
-            <w:sz w:val="20"/>
-            <w:szCs w:val="20"/>
-            <w:lang w:val="en-GB"/>
-          </w:rPr>
-          <w:t>zwickl@eeg.tuwien.ac.at</w:t>
-        </w:r>
-      </w:hyperlink>
+      <w:r>
+        <w:fldChar w:fldCharType="begin"/>
+      </w:r>
+      <w:r>
+        <w:rPr>
+          <w:lang w:val="en-US"/>
+        </w:rPr>
+        <w:instrText xml:space="preserve"> HYPERLINK "mailto:zwickl@eeg.tuwien.ac.at" </w:instrText>
+      </w:r>
+      <w:r>
+        <w:fldChar w:fldCharType="separate"/>
+      </w:r>
+      <w:r>
+        <w:rPr>
+          <w:rStyle w:val="Hyperlink"/>
+          <w:sz w:val="20"/>
+          <w:szCs w:val="20"/>
+          <w:lang w:val="en-GB"/>
+        </w:rPr>
+        <w:t>zwickl@eeg.tuwien.ac.at</w:t>
+      </w:r>
+      <w:r>
+        <w:rPr>
+          <w:rStyle w:val="Hyperlink"/>
+          <w:sz w:val="20"/>
+          <w:szCs w:val="20"/>
+          <w:lang w:val="en-GB"/>
+        </w:rPr>
+        <w:fldChar w:fldCharType="end"/>
+      </w:r>
     </w:p>
     <w:p>
       <w:pPr>
@@ -528,10 +547,8 @@
           <w:szCs w:val="20"/>
           <w:lang w:val="en-GB"/>
         </w:rPr>
-        <w:t>Special Issue – Efforts for Sustainable Development of Dist</w:t>
-      </w:r>
-      <w:bookmarkStart w:id="0" w:name="_GoBack"/>
-      <w:bookmarkEnd w:id="0"/>
+        <w:t xml:space="preserve">Special Issue – Efforts for Sustainable Development of District Heating and Cooling </w:t>
+      </w:r>
       <w:r>
         <w:rPr>
           <w:i/>
@@ -539,7 +556,16 @@
           <w:szCs w:val="20"/>
           <w:lang w:val="en-GB"/>
         </w:rPr>
-        <w:t>rict Heating and Cooling systems.</w:t>
+        <w:t>S</w:t>
+      </w:r>
+      <w:r>
+        <w:rPr>
+          <w:i/>
+          <w:sz w:val="20"/>
+          <w:szCs w:val="20"/>
+          <w:lang w:val="en-GB"/>
+        </w:rPr>
+        <w:t>ystems.</w:t>
       </w:r>
       <w:r>
         <w:rPr>
@@ -565,6 +591,8 @@
           <w:lang w:val="en-GB"/>
         </w:rPr>
       </w:pPr>
+      <w:bookmarkStart w:id="0" w:name="_GoBack"/>
+      <w:bookmarkEnd w:id="0"/>
     </w:p>
     <w:p>
       <w:pPr>
@@ -881,17 +909,36 @@
         </w:rPr>
         <w:t xml:space="preserve"> from Chalmers University of Technology (</w:t>
       </w:r>
-      <w:hyperlink r:id="rId7" w:history="1">
-        <w:r>
-          <w:rPr>
-            <w:rStyle w:val="Hyperlink"/>
-            <w:sz w:val="20"/>
-            <w:szCs w:val="20"/>
-            <w:lang w:val="en-GB"/>
-          </w:rPr>
-          <w:t>jenny.sahlin@me.chalmers.se</w:t>
-        </w:r>
-      </w:hyperlink>
+      <w:r>
+        <w:fldChar w:fldCharType="begin"/>
+      </w:r>
+      <w:r>
+        <w:rPr>
+          <w:lang w:val="en-US"/>
+        </w:rPr>
+        <w:instrText xml:space="preserve"> HYPERLINK "mailto:jenny.sahlin@me.chalmers.se" </w:instrText>
+      </w:r>
+      <w:r>
+        <w:fldChar w:fldCharType="separate"/>
+      </w:r>
+      <w:r>
+        <w:rPr>
+          <w:rStyle w:val="Hyperlink"/>
+          <w:sz w:val="20"/>
+          <w:szCs w:val="20"/>
+          <w:lang w:val="en-GB"/>
+        </w:rPr>
+        <w:t>jenny.sahlin@me.chalmers.se</w:t>
+      </w:r>
+      <w:r>
+        <w:rPr>
+          <w:rStyle w:val="Hyperlink"/>
+          <w:sz w:val="20"/>
+          <w:szCs w:val="20"/>
+          <w:lang w:val="en-GB"/>
+        </w:rPr>
+        <w:fldChar w:fldCharType="end"/>
+      </w:r>
       <w:r>
         <w:rPr>
           <w:sz w:val="20"/>
@@ -952,17 +999,36 @@
         </w:rPr>
         <w:t xml:space="preserve"> (</w:t>
       </w:r>
-      <w:hyperlink r:id="rId8" w:history="1">
-        <w:r>
-          <w:rPr>
-            <w:rStyle w:val="Hyperlink"/>
-            <w:sz w:val="20"/>
-            <w:szCs w:val="20"/>
-            <w:lang w:val="en-GB"/>
-          </w:rPr>
-          <w:t>t.brown@tu-berlin.de</w:t>
-        </w:r>
-      </w:hyperlink>
+      <w:r>
+        <w:fldChar w:fldCharType="begin"/>
+      </w:r>
+      <w:r>
+        <w:rPr>
+          <w:lang w:val="en-US"/>
+        </w:rPr>
+        <w:instrText xml:space="preserve"> HYPERLINK "mailto:t.brown@tu-berlin.de" </w:instrText>
+      </w:r>
+      <w:r>
+        <w:fldChar w:fldCharType="separate"/>
+      </w:r>
+      <w:r>
+        <w:rPr>
+          <w:rStyle w:val="Hyperlink"/>
+          <w:sz w:val="20"/>
+          <w:szCs w:val="20"/>
+          <w:lang w:val="en-GB"/>
+        </w:rPr>
+        <w:t>t.brown@tu-berlin.de</w:t>
+      </w:r>
+      <w:r>
+        <w:rPr>
+          <w:rStyle w:val="Hyperlink"/>
+          <w:sz w:val="20"/>
+          <w:szCs w:val="20"/>
+          <w:lang w:val="en-GB"/>
+        </w:rPr>
+        <w:fldChar w:fldCharType="end"/>
+      </w:r>
       <w:r>
         <w:rPr>
           <w:sz w:val="20"/>
@@ -1015,17 +1081,36 @@
         </w:rPr>
         <w:t xml:space="preserve"> University (</w:t>
       </w:r>
-      <w:hyperlink r:id="rId9" w:history="1">
-        <w:r>
-          <w:rPr>
-            <w:rStyle w:val="Hyperlink"/>
-            <w:sz w:val="20"/>
-            <w:szCs w:val="20"/>
-            <w:lang w:val="en-GB"/>
-          </w:rPr>
-          <w:t>urban.persson@hh.se</w:t>
-        </w:r>
-      </w:hyperlink>
+      <w:r>
+        <w:fldChar w:fldCharType="begin"/>
+      </w:r>
+      <w:r>
+        <w:rPr>
+          <w:lang w:val="en-US"/>
+        </w:rPr>
+        <w:instrText xml:space="preserve"> HYPERLINK "mailto:urban.persson@hh.se" </w:instrText>
+      </w:r>
+      <w:r>
+        <w:fldChar w:fldCharType="separate"/>
+      </w:r>
+      <w:r>
+        <w:rPr>
+          <w:rStyle w:val="Hyperlink"/>
+          <w:sz w:val="20"/>
+          <w:szCs w:val="20"/>
+          <w:lang w:val="en-GB"/>
+        </w:rPr>
+        <w:t>urban.persson@hh.se</w:t>
+      </w:r>
+      <w:r>
+        <w:rPr>
+          <w:rStyle w:val="Hyperlink"/>
+          <w:sz w:val="20"/>
+          <w:szCs w:val="20"/>
+          <w:lang w:val="en-GB"/>
+        </w:rPr>
+        <w:fldChar w:fldCharType="end"/>
+      </w:r>
       <w:r>
         <w:rPr>
           <w:sz w:val="20"/>
@@ -1351,12 +1436,12 @@
       </w:r>
     </w:p>
     <w:sectPr>
-      <w:headerReference w:type="even" r:id="rId10"/>
-      <w:headerReference w:type="default" r:id="rId11"/>
-      <w:footerReference w:type="even" r:id="rId12"/>
-      <w:footerReference w:type="default" r:id="rId13"/>
-      <w:headerReference w:type="first" r:id="rId14"/>
-      <w:footerReference w:type="first" r:id="rId15"/>
+      <w:headerReference w:type="even" r:id="rId6"/>
+      <w:headerReference w:type="default" r:id="rId7"/>
+      <w:footerReference w:type="even" r:id="rId8"/>
+      <w:footerReference w:type="default" r:id="rId9"/>
+      <w:headerReference w:type="first" r:id="rId10"/>
+      <w:footerReference w:type="first" r:id="rId11"/>
       <w:pgSz w:w="11906" w:h="16838"/>
       <w:pgMar w:top="1417" w:right="1417" w:bottom="1134" w:left="1417" w:header="708" w:footer="708" w:gutter="0"/>
       <w:cols w:space="708"/>

</xml_diff>